<commit_message>
Actualizacion de formatos de impresion consolidado y nota de entrega
</commit_message>
<xml_diff>
--- a/recursos/formatos/consolidado/consolidado.docx
+++ b/recursos/formatos/consolidado/consolidado.docx
@@ -289,8 +289,6 @@
               </w:rPr>
               <w:t>…</w:t>
             </w:r>
-            <w:bookmarkStart w:id="2" w:name="_GoBack"/>
-            <w:bookmarkEnd w:id="2"/>
             <w:r>
               <w:rPr>
                 <w:sz w:val="16"/>
@@ -344,14 +342,14 @@
               </w:rPr>
               <w:t>${</w:t>
             </w:r>
-            <w:bookmarkStart w:id="3" w:name="__DdeLink__173_407725738"/>
+            <w:bookmarkStart w:id="2" w:name="__DdeLink__173_407725738"/>
             <w:r>
               <w:rPr>
                 <w:sz w:val="16"/>
               </w:rPr>
               <w:t>zona</w:t>
             </w:r>
-            <w:bookmarkEnd w:id="3"/>
+            <w:bookmarkEnd w:id="2"/>
             <w:r>
               <w:rPr>
                 <w:sz w:val="16"/>
@@ -413,14 +411,14 @@
               </w:rPr>
               <w:t>${</w:t>
             </w:r>
-            <w:bookmarkStart w:id="4" w:name="__DdeLink__175_407725738"/>
+            <w:bookmarkStart w:id="3" w:name="__DdeLink__175_407725738"/>
             <w:r>
               <w:rPr>
                 <w:sz w:val="16"/>
               </w:rPr>
               <w:t>chofer</w:t>
             </w:r>
-            <w:bookmarkEnd w:id="4"/>
+            <w:bookmarkEnd w:id="3"/>
             <w:r>
               <w:rPr>
                 <w:sz w:val="16"/>
@@ -602,7 +600,7 @@
                 <w:sz w:val="18"/>
                 <w:u w:val="single"/>
               </w:rPr>
-              <w:t>Unidad</w:t>
+              <w:t>Presentación</w:t>
             </w:r>
           </w:p>
         </w:tc>
@@ -621,14 +619,6 @@
                 <w:u w:val="single"/>
               </w:rPr>
             </w:pPr>
-            <w:r>
-              <w:rPr>
-                <w:rFonts w:asciiTheme="minorHAnsi" w:hAnsiTheme="minorHAnsi" w:cstheme="minorHAnsi"/>
-                <w:sz w:val="18"/>
-                <w:u w:val="single"/>
-              </w:rPr>
-              <w:t>Presentación</w:t>
-            </w:r>
           </w:p>
         </w:tc>
         <w:tc>
@@ -645,7 +635,7 @@
                 <w:tab w:val="center" w:pos="698"/>
               </w:tabs>
               <w:spacing w:after="0"/>
-              <w:jc w:val="center"/>
+              <w:jc w:val="right"/>
               <w:rPr>
                 <w:rFonts w:asciiTheme="minorHAnsi" w:hAnsiTheme="minorHAnsi" w:cstheme="minorHAnsi"/>
                 <w:sz w:val="18"/>
@@ -708,8 +698,8 @@
               <w:gridCol w:w="1023"/>
               <w:gridCol w:w="5670"/>
               <w:gridCol w:w="1418"/>
-              <w:gridCol w:w="1701"/>
-              <w:gridCol w:w="1325"/>
+              <w:gridCol w:w="1982"/>
+              <w:gridCol w:w="1044"/>
             </w:tblGrid>
             <w:tr>
               <w:trPr>
@@ -891,13 +881,13 @@
                       <w:sz w:val="18"/>
                       <w:szCs w:val="18"/>
                     </w:rPr>
-                    <w:t>${unidad}</w:t>
+                    <w:t>${medida}</w:t>
                   </w:r>
                 </w:p>
               </w:tc>
               <w:tc>
                 <w:tcPr>
-                  <w:tcW w:w="1701" w:type="dxa"/>
+                  <w:tcW w:w="1982" w:type="dxa"/>
                   <w:shd w:val="clear" w:color="auto" w:fill="auto"/>
                   <w:tcMar>
                     <w:top w:w="55" w:type="dxa"/>
@@ -905,10 +895,12 @@
                     <w:bottom w:w="55" w:type="dxa"/>
                     <w:right w:w="55" w:type="dxa"/>
                   </w:tcMar>
+                  <w:vAlign w:val="bottom"/>
                 </w:tcPr>
                 <w:p>
                   <w:pPr>
                     <w:spacing w:after="0" w:line="240" w:lineRule="auto"/>
+                    <w:jc w:val="right"/>
                     <w:rPr>
                       <w:rFonts w:asciiTheme="minorHAnsi" w:hAnsiTheme="minorHAnsi" w:cstheme="minorHAnsi"/>
                       <w:sz w:val="18"/>
@@ -921,13 +913,13 @@
                       <w:sz w:val="18"/>
                       <w:szCs w:val="18"/>
                     </w:rPr>
-                    <w:t>${medida}</w:t>
+                    <w:t>…………………</w:t>
                   </w:r>
                 </w:p>
               </w:tc>
               <w:tc>
                 <w:tcPr>
-                  <w:tcW w:w="1325" w:type="dxa"/>
+                  <w:tcW w:w="1044" w:type="dxa"/>
                   <w:shd w:val="clear" w:color="auto" w:fill="auto"/>
                   <w:tcMar>
                     <w:top w:w="55" w:type="dxa"/>
@@ -946,6 +938,8 @@
                       <w:szCs w:val="18"/>
                     </w:rPr>
                   </w:pPr>
+                  <w:bookmarkStart w:id="4" w:name="_GoBack"/>
+                  <w:bookmarkEnd w:id="4"/>
                   <w:r>
                     <w:rPr>
                       <w:rFonts w:asciiTheme="minorHAnsi" w:hAnsiTheme="minorHAnsi" w:cstheme="minorHAnsi"/>
@@ -1009,7 +1003,7 @@
               </w:tc>
               <w:tc>
                 <w:tcPr>
-                  <w:tcW w:w="3119" w:type="dxa"/>
+                  <w:tcW w:w="3400" w:type="dxa"/>
                   <w:gridSpan w:val="2"/>
                   <w:shd w:val="clear" w:color="auto" w:fill="auto"/>
                   <w:tcMar>
@@ -1060,7 +1054,7 @@
               </w:tc>
               <w:tc>
                 <w:tcPr>
-                  <w:tcW w:w="1325" w:type="dxa"/>
+                  <w:tcW w:w="1044" w:type="dxa"/>
                   <w:shd w:val="clear" w:color="auto" w:fill="auto"/>
                   <w:tcMar>
                     <w:top w:w="55" w:type="dxa"/>
@@ -1133,15 +1127,7 @@
                 <w:sz w:val="14"/>
                 <w:szCs w:val="18"/>
               </w:rPr>
-              <w:t xml:space="preserve"> </w:t>
-            </w:r>
-            <w:r>
-              <w:rPr>
-                <w:rFonts w:asciiTheme="minorHAnsi" w:hAnsiTheme="minorHAnsi" w:cstheme="minorHAnsi"/>
-                <w:sz w:val="14"/>
-                <w:szCs w:val="18"/>
-              </w:rPr>
-              <w:t>${/block}</w:t>
+              <w:t xml:space="preserve"> ${/block}</w:t>
             </w:r>
           </w:p>
           <w:p>

</xml_diff>

<commit_message>
Actualizacion de documento de consolidado de guia de carga
</commit_message>
<xml_diff>
--- a/recursos/formatos/consolidado/consolidado.docx
+++ b/recursos/formatos/consolidado/consolidado.docx
@@ -55,7 +55,6 @@
               <w:spacing w:after="0" w:line="100" w:lineRule="atLeast"/>
               <w:jc w:val="center"/>
             </w:pPr>
-            <w:bookmarkStart w:id="0" w:name="_GoBack" w:colFirst="0" w:colLast="2"/>
             <w:r>
               <w:rPr>
                 <w:b/>
@@ -155,7 +154,6 @@
           </w:p>
         </w:tc>
       </w:tr>
-      <w:bookmarkEnd w:id="0"/>
       <w:tr>
         <w:tc>
           <w:tcPr>
@@ -185,14 +183,14 @@
               </w:rPr>
               <w:t>: ${</w:t>
             </w:r>
-            <w:bookmarkStart w:id="1" w:name="__DdeLink__169_407725738"/>
+            <w:bookmarkStart w:id="0" w:name="__DdeLink__169_407725738"/>
             <w:r>
               <w:rPr>
                 <w:sz w:val="16"/>
               </w:rPr>
               <w:t>responsable</w:t>
             </w:r>
-            <w:bookmarkEnd w:id="1"/>
+            <w:bookmarkEnd w:id="0"/>
             <w:r>
               <w:rPr>
                 <w:sz w:val="16"/>
@@ -254,7 +252,7 @@
               </w:rPr>
               <w:t>${</w:t>
             </w:r>
-            <w:bookmarkStart w:id="2" w:name="__DdeLink__171_407725738"/>
+            <w:bookmarkStart w:id="1" w:name="__DdeLink__171_407725738"/>
             <w:proofErr w:type="spellStart"/>
             <w:r>
               <w:rPr>
@@ -262,7 +260,7 @@
               </w:rPr>
               <w:t>camion</w:t>
             </w:r>
-            <w:bookmarkEnd w:id="2"/>
+            <w:bookmarkEnd w:id="1"/>
             <w:proofErr w:type="spellEnd"/>
             <w:r>
               <w:rPr>
@@ -335,14 +333,14 @@
               </w:rPr>
               <w:t>${</w:t>
             </w:r>
-            <w:bookmarkStart w:id="3" w:name="__DdeLink__173_407725738"/>
+            <w:bookmarkStart w:id="2" w:name="__DdeLink__173_407725738"/>
             <w:r>
               <w:rPr>
                 <w:sz w:val="16"/>
               </w:rPr>
               <w:t>zona</w:t>
             </w:r>
-            <w:bookmarkEnd w:id="3"/>
+            <w:bookmarkEnd w:id="2"/>
             <w:r>
               <w:rPr>
                 <w:sz w:val="16"/>
@@ -404,14 +402,14 @@
               </w:rPr>
               <w:t>${</w:t>
             </w:r>
-            <w:bookmarkStart w:id="4" w:name="__DdeLink__175_407725738"/>
+            <w:bookmarkStart w:id="3" w:name="__DdeLink__175_407725738"/>
             <w:r>
               <w:rPr>
                 <w:sz w:val="16"/>
               </w:rPr>
               <w:t>chofer</w:t>
             </w:r>
-            <w:bookmarkEnd w:id="4"/>
+            <w:bookmarkEnd w:id="3"/>
             <w:r>
               <w:rPr>
                 <w:sz w:val="16"/>
@@ -1401,7 +1399,7 @@
               </w:rPr>
               <w:t>${</w:t>
             </w:r>
-            <w:bookmarkStart w:id="5" w:name="__DdeLink__179_407725738"/>
+            <w:bookmarkStart w:id="4" w:name="__DdeLink__179_407725738"/>
             <w:r>
               <w:rPr>
                 <w:rFonts w:ascii="Calibri" w:hAnsi="Calibri" w:cs="Calibri"/>
@@ -1410,15 +1408,25 @@
               </w:rPr>
               <w:t>nota_entrega</w:t>
             </w:r>
+            <w:bookmarkEnd w:id="4"/>
+            <w:r>
+              <w:rPr>
+                <w:rFonts w:ascii="Calibri" w:hAnsi="Calibri" w:cs="Calibri"/>
+                <w:sz w:val="18"/>
+                <w:szCs w:val="18"/>
+              </w:rPr>
+              <w:t>1}</w:t>
+            </w:r>
+            <w:r>
+              <w:rPr>
+                <w:rFonts w:ascii="Calibri" w:hAnsi="Calibri" w:cs="Calibri"/>
+                <w:sz w:val="18"/>
+                <w:szCs w:val="18"/>
+              </w:rPr>
+              <w:t>.</w:t>
+            </w:r>
+            <w:bookmarkStart w:id="5" w:name="_GoBack"/>
             <w:bookmarkEnd w:id="5"/>
-            <w:r>
-              <w:rPr>
-                <w:rFonts w:ascii="Calibri" w:hAnsi="Calibri" w:cs="Calibri"/>
-                <w:sz w:val="18"/>
-                <w:szCs w:val="18"/>
-              </w:rPr>
-              <w:t>1}</w:t>
-            </w:r>
           </w:p>
         </w:tc>
         <w:tc>
@@ -2617,7 +2625,7 @@
 </file>
 
 <file path=customXml/itemProps1.xml><?xml version="1.0" encoding="utf-8"?>
-<ds:datastoreItem xmlns:ds="http://schemas.openxmlformats.org/officeDocument/2006/customXml" ds:itemID="{70B98EA2-17A6-4B32-B649-F37985308DB9}">
+<ds:datastoreItem xmlns:ds="http://schemas.openxmlformats.org/officeDocument/2006/customXml" ds:itemID="{9EAD89ED-9963-40BC-A1A4-D46136A73481}">
   <ds:schemaRefs>
     <ds:schemaRef ds:uri="http://schemas.openxmlformats.org/officeDocument/2006/bibliography"/>
   </ds:schemaRefs>

</xml_diff>